<commit_message>
Recibos completos (duarte ayuda con la barra de precios o mamon?)
</commit_message>
<xml_diff>
--- a/public/plantillas/RECIBOS.docx
+++ b/public/plantillas/RECIBOS.docx
@@ -15,7 +15,37 @@
         <w:ind w:left="-284" w:right="-801"/>
       </w:pPr>
       <w:r>
-        <w:t>RECIBO NO. {}</w:t>
+        <w:t xml:space="preserve">RECIBO NO. </w:t>
+      </w:r>
+      <w:r>
+        <w:t xml:space="preserve">       </w:t>
+      </w:r>
+      <w:r>
+        <w:t xml:space="preserve">    </w:t>
+      </w:r>
+      <w:r>
+        <w:t>{</w:t>
+      </w:r>
+      <w:r>
+        <w:t>numeroPago</w:t>
+      </w:r>
+      <w:r>
+        <w:t>}</w:t>
+      </w:r>
+      <w:r>
+        <w:t>-</w:t>
+      </w:r>
+      <w:r>
+        <w:t xml:space="preserve"> </w:t>
+      </w:r>
+      <w:r>
+        <w:t>{</w:t>
+      </w:r>
+      <w:r>
+        <w:t>cantidadPagos</w:t>
+      </w:r>
+      <w:r>
+        <w:t>}</w:t>
       </w:r>
       <w:r>
         <w:tab/>
@@ -30,6 +60,81 @@
         <w:tab/>
       </w:r>
       <w:r>
+        <w:t xml:space="preserve">    </w:t>
+      </w:r>
+      <w:r>
+        <w:t xml:space="preserve"> </w:t>
+      </w:r>
+      <w:r>
+        <w:t xml:space="preserve">FECHA : </w:t>
+      </w:r>
+      <w:r>
+        <w:rPr>
+          <w:b/>
+        </w:rPr>
+        <w:t>{fecha}</w:t>
+      </w:r>
+    </w:p>
+    <w:p>
+      <w:pPr>
+        <w:ind w:left="-284" w:right="-943"/>
+        <w:rPr>
+          <w:b/>
+        </w:rPr>
+      </w:pPr>
+      <w:r>
+        <w:t xml:space="preserve">RECIBIMOS DE: </w:t>
+      </w:r>
+      <w:r>
+        <w:t xml:space="preserve">    </w:t>
+      </w:r>
+      <w:r>
+        <w:rPr>
+          <w:b/>
+        </w:rPr>
+        <w:t>{</w:t>
+      </w:r>
+      <w:r>
+        <w:rPr>
+          <w:b/>
+        </w:rPr>
+        <w:t>nombreCompleto</w:t>
+      </w:r>
+      <w:r>
+        <w:rPr>
+          <w:b/>
+        </w:rPr>
+        <w:t>}</w:t>
+      </w:r>
+    </w:p>
+    <w:p>
+      <w:pPr>
+        <w:ind w:left="-284" w:right="-943"/>
+      </w:pPr>
+      <w:r>
+        <w:t xml:space="preserve">DIRECCION: </w:t>
+      </w:r>
+      <w:r>
+        <w:t xml:space="preserve">      </w:t>
+      </w:r>
+      <w:r>
+        <w:t xml:space="preserve">    </w:t>
+      </w:r>
+      <w:r>
+        <w:t xml:space="preserve"> </w:t>
+      </w:r>
+      <w:r>
+        <w:t>{calle}  NO.{no}. {colonia}</w:t>
+      </w:r>
+      <w:r>
+        <w:t xml:space="preserve"> {municipio} {estado}</w:t>
+      </w:r>
+    </w:p>
+    <w:p>
+      <w:pPr>
+        <w:ind w:left="-284" w:right="-1652"/>
+      </w:pPr>
+      <w:r>
         <w:tab/>
       </w:r>
       <w:r>
@@ -42,106 +147,143 @@
         <w:tab/>
       </w:r>
       <w:r>
-        <w:t xml:space="preserve">FECHA : </w:t>
-      </w:r>
-      <w:r>
         <w:tab/>
       </w:r>
-      <w:r>
+    </w:p>
+    <w:p>
+      <w:pPr>
+        <w:ind w:left="-284" w:right="-1085"/>
         <w:rPr>
           <w:b/>
         </w:rPr>
-        <w:t>{fecha}</w:t>
-      </w:r>
-    </w:p>
-    <w:p>
-      <w:pPr>
-        <w:ind w:left="-284" w:right="-943"/>
+      </w:pPr>
+      <w:r>
+        <w:t xml:space="preserve">LA CANTIDAD DE: </w:t>
+      </w:r>
+      <w:r>
+        <w:t>$</w:t>
+      </w:r>
+      <w:r>
         <w:rPr>
           <w:b/>
         </w:rPr>
-      </w:pPr>
-      <w:r>
-        <w:t xml:space="preserve">RECIBIMOS DE: </w:t>
-      </w:r>
-      <w:r>
+        <w:t>{cargo}</w:t>
+      </w:r>
+    </w:p>
+    <w:p>
+      <w:pPr>
+        <w:ind w:left="-284" w:right="-1085"/>
         <w:rPr>
           <w:b/>
         </w:rPr>
-        <w:t>{</w:t>
-      </w:r>
-      <w:r>
-        <w:rPr>
-          <w:b/>
-        </w:rPr>
-        <w:t>nombreCompleto</w:t>
-      </w:r>
-      <w:r>
-        <w:rPr>
-          <w:b/>
+      </w:pPr>
+    </w:p>
+    <w:p>
+      <w:pPr>
+        <w:ind w:left="-284" w:right="-1085"/>
+        <w:rPr>
+          <w:sz w:val="20"/>
+          <w:szCs w:val="20"/>
+        </w:rPr>
+      </w:pPr>
+      <w:r>
+        <w:rPr>
+          <w:sz w:val="20"/>
+          <w:szCs w:val="20"/>
+        </w:rPr>
+        <w:t xml:space="preserve">Saldo anterior:  </w:t>
+      </w:r>
+      <w:r>
+        <w:rPr>
+          <w:sz w:val="20"/>
+          <w:szCs w:val="20"/>
+        </w:rPr>
+        <w:t>$</w:t>
+      </w:r>
+      <w:r>
+        <w:rPr>
+          <w:sz w:val="20"/>
+          <w:szCs w:val="20"/>
+        </w:rPr>
+        <w:t>{saldoAnterior}</w:t>
+      </w:r>
+    </w:p>
+    <w:p>
+      <w:pPr>
+        <w:ind w:left="-284" w:right="-1085"/>
+        <w:rPr>
+          <w:sz w:val="20"/>
+          <w:szCs w:val="20"/>
+        </w:rPr>
+      </w:pPr>
+      <w:r>
+        <w:rPr>
+          <w:sz w:val="20"/>
+          <w:szCs w:val="20"/>
+        </w:rPr>
+        <w:t xml:space="preserve">Saldo actual:  </w:t>
+      </w:r>
+      <w:r>
+        <w:rPr>
+          <w:sz w:val="20"/>
+          <w:szCs w:val="20"/>
+        </w:rPr>
+        <w:t>$</w:t>
+      </w:r>
+      <w:r>
+        <w:rPr>
+          <w:sz w:val="20"/>
+          <w:szCs w:val="20"/>
+        </w:rPr>
+        <w:t>{saldoActual</w:t>
+      </w:r>
+      <w:r>
+        <w:rPr>
+          <w:sz w:val="20"/>
+          <w:szCs w:val="20"/>
+        </w:rPr>
+        <w:t>izado</w:t>
+      </w:r>
+      <w:r>
+        <w:rPr>
+          <w:sz w:val="20"/>
+          <w:szCs w:val="20"/>
         </w:rPr>
         <w:t>}</w:t>
       </w:r>
     </w:p>
     <w:p>
       <w:pPr>
-        <w:ind w:left="-284" w:right="-943"/>
-      </w:pPr>
-      <w:r>
-        <w:t xml:space="preserve">DIRECCION: </w:t>
-      </w:r>
-      <w:r>
-        <w:t>{calle}  NO.{no}. {colonia}</w:t>
-      </w:r>
-      <w:r>
-        <w:t xml:space="preserve"> {municipio} {estado}</w:t>
-      </w:r>
-    </w:p>
-    <w:p>
-      <w:pPr>
-        <w:ind w:left="-284" w:right="-943"/>
-      </w:pPr>
-    </w:p>
-    <w:p>
-      <w:pPr>
-        <w:ind w:left="-284" w:right="-943"/>
-      </w:pPr>
-    </w:p>
-    <w:p>
-      <w:pPr>
-        <w:ind w:left="-284" w:right="-1652"/>
-      </w:pPr>
-      <w:r>
-        <w:tab/>
-      </w:r>
-      <w:r>
-        <w:tab/>
-      </w:r>
-      <w:r>
-        <w:tab/>
-      </w:r>
-      <w:r>
-        <w:tab/>
-      </w:r>
-      <w:r>
-        <w:tab/>
-      </w:r>
-    </w:p>
-    <w:p>
-      <w:pPr>
         <w:ind w:left="-284" w:right="-1085"/>
         <w:rPr>
-          <w:b/>
-        </w:rPr>
-      </w:pPr>
-      <w:r>
-        <w:t xml:space="preserve">LA CANTIDAD DE: </w:t>
-      </w:r>
-      <w:r>
-        <w:rPr>
-          <w:b/>
-        </w:rPr>
-        <w:t>{cargo}</w:t>
+          <w:sz w:val="20"/>
+          <w:szCs w:val="20"/>
+        </w:rPr>
+      </w:pPr>
+      <w:r>
+        <w:rPr>
+          <w:sz w:val="20"/>
+          <w:szCs w:val="20"/>
+        </w:rPr>
+        <w:t>Saldo Liquidación: ${saldoActualizado}</w:t>
+      </w:r>
+      <w:bookmarkStart w:id="0" w:name="_GoBack"/>
+      <w:bookmarkEnd w:id="0"/>
+    </w:p>
+    <w:p>
+      <w:pPr>
+        <w:ind w:left="-284" w:right="-1085"/>
+        <w:rPr>
+          <w:sz w:val="20"/>
+          <w:szCs w:val="20"/>
+        </w:rPr>
+      </w:pPr>
+      <w:r>
+        <w:rPr>
+          <w:sz w:val="20"/>
+          <w:szCs w:val="20"/>
+        </w:rPr>
+        <w:t xml:space="preserve">Proximo pago: </w:t>
       </w:r>
     </w:p>
     <w:p>
@@ -159,7 +301,130 @@
         <w:jc w:val="right"/>
       </w:pPr>
       <w:r>
-        <w:t>nombre y firma del agente de cobranza</w:t>
+        <w:t>nombr</w:t>
+      </w:r>
+      <w:r>
+        <w:t>e y firma del agente de cobranza</w:t>
+      </w:r>
+    </w:p>
+    <w:p>
+      <w:pPr>
+        <w:ind w:left="-1560" w:right="-1652"/>
+      </w:pPr>
+      <w:r>
+        <w:t>_______________________________________________________________________________________________________________________________________</w:t>
+      </w:r>
+    </w:p>
+    <w:p>
+      <w:pPr>
+        <w:ind w:left="-1560" w:right="-1510"/>
+        <w:rPr>
+          <w:sz w:val="18"/>
+          <w:szCs w:val="18"/>
+        </w:rPr>
+      </w:pPr>
+      <w:r>
+        <w:rPr>
+          <w:sz w:val="18"/>
+          <w:szCs w:val="18"/>
+        </w:rPr>
+        <w:t>Teléfono Particular: {</w:t>
+      </w:r>
+      <w:r>
+        <w:rPr>
+          <w:sz w:val="18"/>
+          <w:szCs w:val="18"/>
+        </w:rPr>
+        <w:t>telefono</w:t>
+      </w:r>
+      <w:r>
+        <w:rPr>
+          <w:sz w:val="18"/>
+          <w:szCs w:val="18"/>
+        </w:rPr>
+        <w:t>}       Credito Folio: {</w:t>
+      </w:r>
+      <w:r>
+        <w:rPr>
+          <w:sz w:val="18"/>
+          <w:szCs w:val="18"/>
+        </w:rPr>
+        <w:t>folioCredito</w:t>
+      </w:r>
+      <w:r>
+        <w:rPr>
+          <w:sz w:val="18"/>
+          <w:szCs w:val="18"/>
+        </w:rPr>
+        <w:t>}</w:t>
+      </w:r>
+    </w:p>
+    <w:p>
+      <w:pPr>
+        <w:ind w:left="-1560" w:right="-1510"/>
+        <w:rPr>
+          <w:sz w:val="18"/>
+          <w:szCs w:val="18"/>
+        </w:rPr>
+      </w:pPr>
+      <w:r>
+        <w:rPr>
+          <w:sz w:val="18"/>
+          <w:szCs w:val="18"/>
+        </w:rPr>
+        <w:t>Teléfono celular:       {</w:t>
+      </w:r>
+      <w:r>
+        <w:rPr>
+          <w:sz w:val="18"/>
+          <w:szCs w:val="18"/>
+        </w:rPr>
+        <w:t>celular</w:t>
+      </w:r>
+      <w:r>
+        <w:rPr>
+          <w:sz w:val="18"/>
+          <w:szCs w:val="18"/>
+        </w:rPr>
+        <w:t>}</w:t>
+      </w:r>
+    </w:p>
+    <w:p>
+      <w:pPr>
+        <w:ind w:left="-1560" w:right="-1510"/>
+        <w:rPr>
+          <w:sz w:val="18"/>
+          <w:szCs w:val="18"/>
+        </w:rPr>
+      </w:pPr>
+      <w:r>
+        <w:rPr>
+          <w:sz w:val="18"/>
+          <w:szCs w:val="18"/>
+        </w:rPr>
+        <w:t>Teléfono Oficina:      {</w:t>
+      </w:r>
+      <w:r>
+        <w:rPr>
+          <w:sz w:val="18"/>
+          <w:szCs w:val="18"/>
+        </w:rPr>
+        <w:t>telefonoOficina</w:t>
+      </w:r>
+      <w:r>
+        <w:rPr>
+          <w:sz w:val="18"/>
+          <w:szCs w:val="18"/>
+        </w:rPr>
+        <w:t>}</w:t>
+      </w:r>
+    </w:p>
+    <w:p>
+      <w:pPr>
+        <w:ind w:left="-1560" w:right="-1652"/>
+      </w:pPr>
+      <w:r>
+        <w:t>-------------------------------------------------------------------------------------------------------------------------------------------------------</w:t>
       </w:r>
     </w:p>
     <w:p>
@@ -171,44 +436,6 @@
       <w:pPr>
         <w:ind w:left="-284"/>
       </w:pPr>
-    </w:p>
-    <w:p>
-      <w:pPr>
-        <w:ind w:left="-284"/>
-      </w:pPr>
-    </w:p>
-    <w:p>
-      <w:pPr>
-        <w:ind w:left="-284"/>
-      </w:pPr>
-    </w:p>
-    <w:p>
-      <w:pPr>
-        <w:ind w:left="-284"/>
-      </w:pPr>
-    </w:p>
-    <w:p>
-      <w:pPr>
-        <w:ind w:left="-1560" w:right="-1652"/>
-      </w:pPr>
-      <w:r>
-        <w:t>_______________________________________________________________________________________________________________________________________</w:t>
-      </w:r>
-      <w:bookmarkStart w:id="0" w:name="_GoBack"/>
-      <w:bookmarkEnd w:id="0"/>
-    </w:p>
-    <w:p>
-      <w:pPr>
-        <w:ind w:left="-1560" w:right="-1510"/>
-      </w:pPr>
-    </w:p>
-    <w:p>
-      <w:pPr>
-        <w:ind w:left="-284"/>
-      </w:pPr>
-      <w:r>
-        <w:t>------------------------------------------------------------------------------------------------------------------</w:t>
-      </w:r>
     </w:p>
     <w:p>
       <w:pPr>
@@ -229,12 +456,50 @@
     <w:p/>
     <w:sectPr>
       <w:pgSz w:w="12240" w:h="15840"/>
-      <w:pgMar w:top="1417" w:right="1701" w:bottom="1417" w:left="1701" w:header="708" w:footer="708" w:gutter="0"/>
+      <w:pgMar w:top="820" w:right="1701" w:bottom="1417" w:left="1701" w:header="708" w:footer="708" w:gutter="0"/>
       <w:cols w:space="708"/>
       <w:docGrid w:linePitch="360"/>
     </w:sectPr>
   </w:body>
 </w:document>
+</file>
+
+<file path=word/endnotes.xml><?xml version="1.0" encoding="utf-8"?>
+<w:endnotes xmlns:wpc="http://schemas.microsoft.com/office/word/2010/wordprocessingCanvas" xmlns:mo="http://schemas.microsoft.com/office/mac/office/2008/main" xmlns:mc="http://schemas.openxmlformats.org/markup-compatibility/2006" xmlns:mv="urn:schemas-microsoft-com:mac:vml" xmlns:o="urn:schemas-microsoft-com:office:office" xmlns:r="http://schemas.openxmlformats.org/officeDocument/2006/relationships" xmlns:m="http://schemas.openxmlformats.org/officeDocument/2006/math" xmlns:v="urn:schemas-microsoft-com:vml" xmlns:wp14="http://schemas.microsoft.com/office/word/2010/wordprocessingDrawing" xmlns:wp="http://schemas.openxmlformats.org/drawingml/2006/wordprocessingDrawing" xmlns:w10="urn:schemas-microsoft-com:office:word" xmlns:w="http://schemas.openxmlformats.org/wordprocessingml/2006/main" xmlns:w14="http://schemas.microsoft.com/office/word/2010/wordml" xmlns:wpg="http://schemas.microsoft.com/office/word/2010/wordprocessingGroup" xmlns:wpi="http://schemas.microsoft.com/office/word/2010/wordprocessingInk" xmlns:wne="http://schemas.microsoft.com/office/word/2006/wordml" xmlns:wps="http://schemas.microsoft.com/office/word/2010/wordprocessingShape" mc:Ignorable="w14 wp14">
+  <w:endnote w:type="separator" w:id="-1">
+    <w:p>
+      <w:r>
+        <w:separator/>
+      </w:r>
+    </w:p>
+  </w:endnote>
+  <w:endnote w:type="continuationSeparator" w:id="0">
+    <w:p>
+      <w:r>
+        <w:continuationSeparator/>
+      </w:r>
+    </w:p>
+  </w:endnote>
+</w:endnotes>
+</file>
+
+<file path=word/footnotes.xml><?xml version="1.0" encoding="utf-8"?>
+<w:footnotes xmlns:wpc="http://schemas.microsoft.com/office/word/2010/wordprocessingCanvas" xmlns:mo="http://schemas.microsoft.com/office/mac/office/2008/main" xmlns:mc="http://schemas.openxmlformats.org/markup-compatibility/2006" xmlns:mv="urn:schemas-microsoft-com:mac:vml" xmlns:o="urn:schemas-microsoft-com:office:office" xmlns:r="http://schemas.openxmlformats.org/officeDocument/2006/relationships" xmlns:m="http://schemas.openxmlformats.org/officeDocument/2006/math" xmlns:v="urn:schemas-microsoft-com:vml" xmlns:wp14="http://schemas.microsoft.com/office/word/2010/wordprocessingDrawing" xmlns:wp="http://schemas.openxmlformats.org/drawingml/2006/wordprocessingDrawing" xmlns:w10="urn:schemas-microsoft-com:office:word" xmlns:w="http://schemas.openxmlformats.org/wordprocessingml/2006/main" xmlns:w14="http://schemas.microsoft.com/office/word/2010/wordml" xmlns:wpg="http://schemas.microsoft.com/office/word/2010/wordprocessingGroup" xmlns:wpi="http://schemas.microsoft.com/office/word/2010/wordprocessingInk" xmlns:wne="http://schemas.microsoft.com/office/word/2006/wordml" xmlns:wps="http://schemas.microsoft.com/office/word/2010/wordprocessingShape" mc:Ignorable="w14 wp14">
+  <w:footnote w:type="separator" w:id="-1">
+    <w:p>
+      <w:r>
+        <w:separator/>
+      </w:r>
+    </w:p>
+  </w:footnote>
+  <w:footnote w:type="continuationSeparator" w:id="0">
+    <w:p>
+      <w:r>
+        <w:continuationSeparator/>
+      </w:r>
+    </w:p>
+  </w:footnote>
+</w:footnotes>
 </file>
 
 <file path=word/styles.xml><?xml version="1.0" encoding="utf-8"?>
@@ -420,6 +685,48 @@
     <w:uiPriority w:val="99"/>
     <w:semiHidden/>
     <w:unhideWhenUsed/>
+  </w:style>
+  <w:style w:type="paragraph" w:styleId="Encabezado">
+    <w:name w:val="header"/>
+    <w:basedOn w:val="Normal"/>
+    <w:link w:val="EncabezadoCar"/>
+    <w:uiPriority w:val="99"/>
+    <w:unhideWhenUsed/>
+    <w:rsid w:val="006A50FF"/>
+    <w:pPr>
+      <w:tabs>
+        <w:tab w:val="center" w:pos="4252"/>
+        <w:tab w:val="right" w:pos="8504"/>
+      </w:tabs>
+    </w:pPr>
+  </w:style>
+  <w:style w:type="character" w:customStyle="1" w:styleId="EncabezadoCar">
+    <w:name w:val="Encabezado Car"/>
+    <w:basedOn w:val="Fuentedeprrafopredeter"/>
+    <w:link w:val="Encabezado"/>
+    <w:uiPriority w:val="99"/>
+    <w:rsid w:val="006A50FF"/>
+  </w:style>
+  <w:style w:type="paragraph" w:styleId="Piedepgina">
+    <w:name w:val="footer"/>
+    <w:basedOn w:val="Normal"/>
+    <w:link w:val="PiedepginaCar"/>
+    <w:uiPriority w:val="99"/>
+    <w:unhideWhenUsed/>
+    <w:rsid w:val="006A50FF"/>
+    <w:pPr>
+      <w:tabs>
+        <w:tab w:val="center" w:pos="4252"/>
+        <w:tab w:val="right" w:pos="8504"/>
+      </w:tabs>
+    </w:pPr>
+  </w:style>
+  <w:style w:type="character" w:customStyle="1" w:styleId="PiedepginaCar">
+    <w:name w:val="Pie de página Car"/>
+    <w:basedOn w:val="Fuentedeprrafopredeter"/>
+    <w:link w:val="Piedepgina"/>
+    <w:uiPriority w:val="99"/>
+    <w:rsid w:val="006A50FF"/>
   </w:style>
 </w:styles>
 </file>
@@ -607,6 +914,48 @@
     <w:uiPriority w:val="99"/>
     <w:semiHidden/>
     <w:unhideWhenUsed/>
+  </w:style>
+  <w:style w:type="paragraph" w:styleId="Encabezado">
+    <w:name w:val="header"/>
+    <w:basedOn w:val="Normal"/>
+    <w:link w:val="EncabezadoCar"/>
+    <w:uiPriority w:val="99"/>
+    <w:unhideWhenUsed/>
+    <w:rsid w:val="006A50FF"/>
+    <w:pPr>
+      <w:tabs>
+        <w:tab w:val="center" w:pos="4252"/>
+        <w:tab w:val="right" w:pos="8504"/>
+      </w:tabs>
+    </w:pPr>
+  </w:style>
+  <w:style w:type="character" w:customStyle="1" w:styleId="EncabezadoCar">
+    <w:name w:val="Encabezado Car"/>
+    <w:basedOn w:val="Fuentedeprrafopredeter"/>
+    <w:link w:val="Encabezado"/>
+    <w:uiPriority w:val="99"/>
+    <w:rsid w:val="006A50FF"/>
+  </w:style>
+  <w:style w:type="paragraph" w:styleId="Piedepgina">
+    <w:name w:val="footer"/>
+    <w:basedOn w:val="Normal"/>
+    <w:link w:val="PiedepginaCar"/>
+    <w:uiPriority w:val="99"/>
+    <w:unhideWhenUsed/>
+    <w:rsid w:val="006A50FF"/>
+    <w:pPr>
+      <w:tabs>
+        <w:tab w:val="center" w:pos="4252"/>
+        <w:tab w:val="right" w:pos="8504"/>
+      </w:tabs>
+    </w:pPr>
+  </w:style>
+  <w:style w:type="character" w:customStyle="1" w:styleId="PiedepginaCar">
+    <w:name w:val="Pie de página Car"/>
+    <w:basedOn w:val="Fuentedeprrafopredeter"/>
+    <w:link w:val="Piedepgina"/>
+    <w:uiPriority w:val="99"/>
+    <w:rsid w:val="006A50FF"/>
   </w:style>
 </w:styles>
 </file>

</xml_diff>

<commit_message>
cambios historial y rellene bien el cliente
</commit_message>
<xml_diff>
--- a/public/plantillas/RECIBOS.docx
+++ b/public/plantillas/RECIBOS.docx
@@ -4,307 +4,791 @@
   <w:body>
     <w:p>
       <w:pPr>
-        <w:ind w:left="-284" w:right="-943"/>
+        <w:ind w:left="-1134" w:right="-943"/>
       </w:pPr>
       <w:r>
-        <w:t>{#items}{#planPagos}</w:t>
+        <w:t>{#</w:t>
       </w:r>
-    </w:p>
-    <w:p>
-      <w:pPr>
-        <w:ind w:left="-284" w:right="-801"/>
-      </w:pPr>
+      <w:proofErr w:type="spellStart"/>
       <w:r>
-        <w:t xml:space="preserve">RECIBO NO. </w:t>
+        <w:t>items</w:t>
       </w:r>
+      <w:proofErr w:type="spellEnd"/>
       <w:r>
-        <w:t xml:space="preserve">       </w:t>
+        <w:t>}{#</w:t>
       </w:r>
+      <w:proofErr w:type="spellStart"/>
       <w:r>
-        <w:t xml:space="preserve">    </w:t>
+        <w:t>planPagos</w:t>
       </w:r>
-      <w:r>
-        <w:t>{</w:t>
-      </w:r>
-      <w:r>
-        <w:t>numeroPago</w:t>
-      </w:r>
+      <w:proofErr w:type="spellEnd"/>
       <w:r>
         <w:t>}</w:t>
       </w:r>
+    </w:p>
+    <w:tbl>
+      <w:tblPr>
+        <w:tblStyle w:val="Tablaconcuadrcula"/>
+        <w:tblW w:w="11271" w:type="dxa"/>
+        <w:tblInd w:w="-1026" w:type="dxa"/>
+        <w:tblLook w:val="04A0" w:firstRow="1" w:lastRow="0" w:firstColumn="1" w:lastColumn="0" w:noHBand="0" w:noVBand="1"/>
+      </w:tblPr>
+      <w:tblGrid>
+        <w:gridCol w:w="11271"/>
+      </w:tblGrid>
+      <w:tr>
+        <w:trPr>
+          <w:trHeight w:val="3254"/>
+        </w:trPr>
+        <w:tc>
+          <w:tcPr>
+            <w:tcW w:w="11271" w:type="dxa"/>
+          </w:tcPr>
+          <w:p>
+            <w:pPr>
+              <w:ind w:left="-284" w:right="-801" w:firstLine="283"/>
+            </w:pPr>
+            <w:r>
+              <w:t>RECI</w:t>
+            </w:r>
+            <w:r>
+              <w:t>BO NO.            {numeroPago}/</w:t>
+            </w:r>
+            <w:r>
+              <w:t>{</w:t>
+            </w:r>
+            <w:proofErr w:type="spellStart"/>
+            <w:r>
+              <w:t>cantidadPagos</w:t>
+            </w:r>
+            <w:proofErr w:type="spellEnd"/>
+            <w:r>
+              <w:t>}</w:t>
+            </w:r>
+            <w:r>
+              <w:tab/>
+            </w:r>
+            <w:r>
+              <w:tab/>
+            </w:r>
+            <w:r>
+              <w:tab/>
+            </w:r>
+            <w:r>
+              <w:tab/>
+              <w:t xml:space="preserve">     FECHA : </w:t>
+            </w:r>
+            <w:r>
+              <w:rPr>
+                <w:b/>
+              </w:rPr>
+              <w:t>{fecha}</w:t>
+            </w:r>
+          </w:p>
+          <w:p>
+            <w:pPr>
+              <w:ind w:left="-284" w:right="-943" w:firstLine="283"/>
+              <w:rPr>
+                <w:b/>
+              </w:rPr>
+            </w:pPr>
+            <w:r>
+              <w:t xml:space="preserve">RECIBIMOS DE:     </w:t>
+            </w:r>
+            <w:r>
+              <w:rPr>
+                <w:b/>
+              </w:rPr>
+              <w:t>{</w:t>
+            </w:r>
+            <w:proofErr w:type="spellStart"/>
+            <w:r>
+              <w:rPr>
+                <w:b/>
+              </w:rPr>
+              <w:t>nombreCompleto</w:t>
+            </w:r>
+            <w:proofErr w:type="spellEnd"/>
+            <w:r>
+              <w:rPr>
+                <w:b/>
+              </w:rPr>
+              <w:t>}</w:t>
+            </w:r>
+          </w:p>
+          <w:p>
+            <w:pPr>
+              <w:ind w:left="-284" w:right="-943" w:firstLine="283"/>
+            </w:pPr>
+            <w:r>
+              <w:t xml:space="preserve">DIRECCION: </w:t>
+            </w:r>
+            <w:r>
+              <w:t xml:space="preserve">           </w:t>
+            </w:r>
+            <w:r>
+              <w:t>{calle}  NO.{no}. {colonia}</w:t>
+            </w:r>
+            <w:r>
+              <w:t xml:space="preserve"> {municipio} {estado}</w:t>
+            </w:r>
+          </w:p>
+          <w:p>
+            <w:pPr>
+              <w:ind w:left="-284" w:right="-1652" w:firstLine="283"/>
+            </w:pPr>
+            <w:r>
+              <w:tab/>
+            </w:r>
+            <w:r>
+              <w:tab/>
+            </w:r>
+            <w:r>
+              <w:tab/>
+            </w:r>
+            <w:r>
+              <w:tab/>
+            </w:r>
+            <w:r>
+              <w:tab/>
+            </w:r>
+          </w:p>
+          <w:p>
+            <w:pPr>
+              <w:ind w:left="-284" w:right="-1085" w:firstLine="283"/>
+              <w:rPr>
+                <w:b/>
+              </w:rPr>
+            </w:pPr>
+            <w:r>
+              <w:t>LA CANTIDAD DE: $</w:t>
+            </w:r>
+            <w:r>
+              <w:rPr>
+                <w:b/>
+              </w:rPr>
+              <w:t>{cargo}</w:t>
+            </w:r>
+          </w:p>
+          <w:p>
+            <w:pPr>
+              <w:ind w:left="-284" w:right="-1085" w:firstLine="283"/>
+              <w:rPr>
+                <w:b/>
+              </w:rPr>
+            </w:pPr>
+          </w:p>
+          <w:tbl>
+            <w:tblPr>
+              <w:tblStyle w:val="Tablaconcuadrcula"/>
+              <w:tblW w:w="0" w:type="auto"/>
+              <w:tblInd w:w="6" w:type="dxa"/>
+              <w:tblBorders>
+                <w:top w:val="none" w:sz="0" w:space="0" w:color="auto"/>
+                <w:left w:val="none" w:sz="0" w:space="0" w:color="auto"/>
+                <w:bottom w:val="none" w:sz="0" w:space="0" w:color="auto"/>
+                <w:right w:val="none" w:sz="0" w:space="0" w:color="auto"/>
+                <w:insideH w:val="none" w:sz="0" w:space="0" w:color="auto"/>
+                <w:insideV w:val="none" w:sz="0" w:space="0" w:color="auto"/>
+              </w:tblBorders>
+              <w:shd w:val="clear" w:color="auto" w:fill="E6E6E6"/>
+              <w:tblLook w:val="04A0" w:firstRow="1" w:lastRow="0" w:firstColumn="1" w:lastColumn="0" w:noHBand="0" w:noVBand="1"/>
+            </w:tblPr>
+            <w:tblGrid>
+              <w:gridCol w:w="2023"/>
+              <w:gridCol w:w="1943"/>
+            </w:tblGrid>
+            <w:tr>
+              <w:trPr>
+                <w:trHeight w:val="161"/>
+              </w:trPr>
+              <w:tc>
+                <w:tcPr>
+                  <w:tcW w:w="2023" w:type="dxa"/>
+                  <w:shd w:val="clear" w:color="auto" w:fill="E6E6E6"/>
+                </w:tcPr>
+                <w:p>
+                  <w:pPr>
+                    <w:ind w:right="-1085"/>
+                    <w:rPr>
+                      <w:b/>
+                    </w:rPr>
+                  </w:pPr>
+                  <w:r>
+                    <w:rPr>
+                      <w:sz w:val="20"/>
+                      <w:szCs w:val="20"/>
+                    </w:rPr>
+                    <w:t xml:space="preserve">Saldo anterior:  </w:t>
+                  </w:r>
+                </w:p>
+              </w:tc>
+              <w:tc>
+                <w:tcPr>
+                  <w:tcW w:w="1943" w:type="dxa"/>
+                  <w:shd w:val="clear" w:color="auto" w:fill="E6E6E6"/>
+                </w:tcPr>
+                <w:p>
+                  <w:pPr>
+                    <w:ind w:left="-284" w:right="-1085" w:firstLine="283"/>
+                    <w:rPr>
+                      <w:sz w:val="20"/>
+                      <w:szCs w:val="20"/>
+                    </w:rPr>
+                  </w:pPr>
+                  <w:r>
+                    <w:rPr>
+                      <w:sz w:val="20"/>
+                      <w:szCs w:val="20"/>
+                    </w:rPr>
+                    <w:t>${</w:t>
+                  </w:r>
+                  <w:proofErr w:type="spellStart"/>
+                  <w:r>
+                    <w:rPr>
+                      <w:sz w:val="20"/>
+                      <w:szCs w:val="20"/>
+                    </w:rPr>
+                    <w:t>saldoAnterior</w:t>
+                  </w:r>
+                  <w:proofErr w:type="spellEnd"/>
+                  <w:r>
+                    <w:rPr>
+                      <w:sz w:val="20"/>
+                      <w:szCs w:val="20"/>
+                    </w:rPr>
+                    <w:t>}</w:t>
+                  </w:r>
+                </w:p>
+              </w:tc>
+            </w:tr>
+            <w:tr>
+              <w:trPr>
+                <w:trHeight w:val="159"/>
+              </w:trPr>
+              <w:tc>
+                <w:tcPr>
+                  <w:tcW w:w="2023" w:type="dxa"/>
+                  <w:shd w:val="clear" w:color="auto" w:fill="E6E6E6"/>
+                </w:tcPr>
+                <w:p>
+                  <w:pPr>
+                    <w:ind w:right="-1085"/>
+                    <w:rPr>
+                      <w:b/>
+                    </w:rPr>
+                  </w:pPr>
+                  <w:r>
+                    <w:rPr>
+                      <w:sz w:val="20"/>
+                      <w:szCs w:val="20"/>
+                    </w:rPr>
+                    <w:t xml:space="preserve">Saldo actual:  </w:t>
+                  </w:r>
+                </w:p>
+              </w:tc>
+              <w:tc>
+                <w:tcPr>
+                  <w:tcW w:w="1943" w:type="dxa"/>
+                  <w:shd w:val="clear" w:color="auto" w:fill="E6E6E6"/>
+                </w:tcPr>
+                <w:p>
+                  <w:pPr>
+                    <w:ind w:left="-284" w:right="-1085" w:firstLine="283"/>
+                    <w:rPr>
+                      <w:sz w:val="20"/>
+                      <w:szCs w:val="20"/>
+                    </w:rPr>
+                  </w:pPr>
+                  <w:r>
+                    <w:rPr>
+                      <w:sz w:val="20"/>
+                      <w:szCs w:val="20"/>
+                    </w:rPr>
+                    <w:t>${</w:t>
+                  </w:r>
+                  <w:proofErr w:type="spellStart"/>
+                  <w:r>
+                    <w:rPr>
+                      <w:sz w:val="20"/>
+                      <w:szCs w:val="20"/>
+                    </w:rPr>
+                    <w:t>saldoActualizado</w:t>
+                  </w:r>
+                  <w:proofErr w:type="spellEnd"/>
+                  <w:r>
+                    <w:rPr>
+                      <w:sz w:val="20"/>
+                      <w:szCs w:val="20"/>
+                    </w:rPr>
+                    <w:t>}</w:t>
+                  </w:r>
+                </w:p>
+              </w:tc>
+            </w:tr>
+            <w:tr>
+              <w:trPr>
+                <w:trHeight w:val="159"/>
+              </w:trPr>
+              <w:tc>
+                <w:tcPr>
+                  <w:tcW w:w="2023" w:type="dxa"/>
+                  <w:shd w:val="clear" w:color="auto" w:fill="E6E6E6"/>
+                </w:tcPr>
+                <w:p>
+                  <w:pPr>
+                    <w:ind w:right="-1085"/>
+                    <w:rPr>
+                      <w:b/>
+                    </w:rPr>
+                  </w:pPr>
+                  <w:r>
+                    <w:rPr>
+                      <w:sz w:val="20"/>
+                      <w:szCs w:val="20"/>
+                    </w:rPr>
+                    <w:t>Saldo Liquidación:</w:t>
+                  </w:r>
+                </w:p>
+              </w:tc>
+              <w:tc>
+                <w:tcPr>
+                  <w:tcW w:w="1943" w:type="dxa"/>
+                  <w:shd w:val="clear" w:color="auto" w:fill="E6E6E6"/>
+                </w:tcPr>
+                <w:p>
+                  <w:pPr>
+                    <w:ind w:left="-284" w:right="-1085" w:firstLine="283"/>
+                    <w:rPr>
+                      <w:sz w:val="20"/>
+                      <w:szCs w:val="20"/>
+                    </w:rPr>
+                  </w:pPr>
+                  <w:r>
+                    <w:rPr>
+                      <w:sz w:val="20"/>
+                      <w:szCs w:val="20"/>
+                    </w:rPr>
+                    <w:t>${</w:t>
+                  </w:r>
+                  <w:proofErr w:type="spellStart"/>
+                  <w:r>
+                    <w:rPr>
+                      <w:sz w:val="20"/>
+                      <w:szCs w:val="20"/>
+                    </w:rPr>
+                    <w:t>saldoActualizado</w:t>
+                  </w:r>
+                  <w:proofErr w:type="spellEnd"/>
+                  <w:r>
+                    <w:rPr>
+                      <w:sz w:val="20"/>
+                      <w:szCs w:val="20"/>
+                    </w:rPr>
+                    <w:t>}</w:t>
+                  </w:r>
+                </w:p>
+              </w:tc>
+            </w:tr>
+            <w:tr>
+              <w:trPr>
+                <w:trHeight w:val="161"/>
+              </w:trPr>
+              <w:tc>
+                <w:tcPr>
+                  <w:tcW w:w="2023" w:type="dxa"/>
+                  <w:shd w:val="clear" w:color="auto" w:fill="E6E6E6"/>
+                </w:tcPr>
+                <w:p>
+                  <w:pPr>
+                    <w:ind w:right="-1085"/>
+                    <w:rPr>
+                      <w:b/>
+                    </w:rPr>
+                  </w:pPr>
+                  <w:r>
+                    <w:rPr>
+                      <w:sz w:val="20"/>
+                      <w:szCs w:val="20"/>
+                    </w:rPr>
+                    <w:t>Próximo pago:</w:t>
+                  </w:r>
+                </w:p>
+              </w:tc>
+              <w:tc>
+                <w:tcPr>
+                  <w:tcW w:w="1943" w:type="dxa"/>
+                  <w:shd w:val="clear" w:color="auto" w:fill="E6E6E6"/>
+                </w:tcPr>
+                <w:p>
+                  <w:pPr>
+                    <w:ind w:right="-1085"/>
+                    <w:rPr>
+                      <w:b/>
+                    </w:rPr>
+                  </w:pPr>
+                </w:p>
+              </w:tc>
+            </w:tr>
+          </w:tbl>
+          <w:p>
+            <w:pPr>
+              <w:ind w:right="-1085"/>
+              <w:rPr>
+                <w:sz w:val="20"/>
+                <w:szCs w:val="20"/>
+              </w:rPr>
+            </w:pPr>
+            <w:r>
+              <w:rPr>
+                <w:sz w:val="20"/>
+                <w:szCs w:val="20"/>
+              </w:rPr>
+              <w:t xml:space="preserve">                                                                                                                                                         </w:t>
+            </w:r>
+            <w:r>
+              <w:rPr>
+                <w:sz w:val="20"/>
+                <w:szCs w:val="20"/>
+              </w:rPr>
+              <w:t>________________________________________________</w:t>
+            </w:r>
+          </w:p>
+          <w:p>
+            <w:pPr>
+              <w:ind w:left="-284" w:right="-1085" w:firstLine="283"/>
+              <w:rPr>
+                <w:sz w:val="20"/>
+                <w:szCs w:val="20"/>
+              </w:rPr>
+            </w:pPr>
+            <w:r>
+              <w:rPr>
+                <w:sz w:val="20"/>
+                <w:szCs w:val="20"/>
+              </w:rPr>
+              <w:t xml:space="preserve">                                                                                                                                                           </w:t>
+            </w:r>
+            <w:r>
+              <w:rPr>
+                <w:sz w:val="20"/>
+                <w:szCs w:val="20"/>
+              </w:rPr>
+              <w:t>nombre y firma del agente de cobranza</w:t>
+            </w:r>
+          </w:p>
+        </w:tc>
+      </w:tr>
+      <w:tr>
+        <w:trPr>
+          <w:trHeight w:val="701"/>
+        </w:trPr>
+        <w:tc>
+          <w:tcPr>
+            <w:tcW w:w="11271" w:type="dxa"/>
+          </w:tcPr>
+          <w:p>
+            <w:pPr>
+              <w:tabs>
+                <w:tab w:val="left" w:pos="1426"/>
+              </w:tabs>
+              <w:rPr>
+                <w:sz w:val="18"/>
+                <w:szCs w:val="18"/>
+              </w:rPr>
+            </w:pPr>
+          </w:p>
+          <w:tbl>
+            <w:tblPr>
+              <w:tblStyle w:val="Tablaconcuadrcula"/>
+              <w:tblW w:w="0" w:type="auto"/>
+              <w:tblInd w:w="3" w:type="dxa"/>
+              <w:tblBorders>
+                <w:top w:val="none" w:sz="0" w:space="0" w:color="auto"/>
+                <w:left w:val="none" w:sz="0" w:space="0" w:color="auto"/>
+                <w:bottom w:val="none" w:sz="0" w:space="0" w:color="auto"/>
+                <w:right w:val="none" w:sz="0" w:space="0" w:color="auto"/>
+                <w:insideH w:val="none" w:sz="0" w:space="0" w:color="auto"/>
+                <w:insideV w:val="none" w:sz="0" w:space="0" w:color="auto"/>
+              </w:tblBorders>
+              <w:tblLook w:val="04A0" w:firstRow="1" w:lastRow="0" w:firstColumn="1" w:lastColumn="0" w:noHBand="0" w:noVBand="1"/>
+            </w:tblPr>
+            <w:tblGrid>
+              <w:gridCol w:w="1902"/>
+              <w:gridCol w:w="4105"/>
+              <w:gridCol w:w="4105"/>
+            </w:tblGrid>
+            <w:tr>
+              <w:trPr>
+                <w:trHeight w:val="182"/>
+              </w:trPr>
+              <w:tc>
+                <w:tcPr>
+                  <w:tcW w:w="1902" w:type="dxa"/>
+                </w:tcPr>
+                <w:p>
+                  <w:pPr>
+                    <w:rPr>
+                      <w:sz w:val="18"/>
+                      <w:szCs w:val="18"/>
+                    </w:rPr>
+                  </w:pPr>
+                  <w:r>
+                    <w:rPr>
+                      <w:sz w:val="18"/>
+                      <w:szCs w:val="18"/>
+                    </w:rPr>
+                    <w:t>Teléfono Particular:</w:t>
+                  </w:r>
+                </w:p>
+              </w:tc>
+              <w:tc>
+                <w:tcPr>
+                  <w:tcW w:w="4105" w:type="dxa"/>
+                </w:tcPr>
+                <w:p>
+                  <w:pPr>
+                    <w:rPr>
+                      <w:sz w:val="18"/>
+                      <w:szCs w:val="18"/>
+                    </w:rPr>
+                  </w:pPr>
+                  <w:r>
+                    <w:rPr>
+                      <w:sz w:val="18"/>
+                      <w:szCs w:val="18"/>
+                    </w:rPr>
+                    <w:t>{</w:t>
+                  </w:r>
+                  <w:proofErr w:type="spellStart"/>
+                  <w:r>
+                    <w:rPr>
+                      <w:sz w:val="18"/>
+                      <w:szCs w:val="18"/>
+                    </w:rPr>
+                    <w:t>telefono</w:t>
+                  </w:r>
+                  <w:proofErr w:type="spellEnd"/>
+                  <w:r>
+                    <w:rPr>
+                      <w:sz w:val="18"/>
+                      <w:szCs w:val="18"/>
+                    </w:rPr>
+                    <w:t xml:space="preserve">}       </w:t>
+                  </w:r>
+                </w:p>
+              </w:tc>
+              <w:tc>
+                <w:tcPr>
+                  <w:tcW w:w="4105" w:type="dxa"/>
+                </w:tcPr>
+                <w:p>
+                  <w:pPr>
+                    <w:rPr>
+                      <w:sz w:val="18"/>
+                      <w:szCs w:val="18"/>
+                    </w:rPr>
+                  </w:pPr>
+                  <w:r>
+                    <w:rPr>
+                      <w:sz w:val="18"/>
+                      <w:szCs w:val="18"/>
+                    </w:rPr>
+                    <w:t>Crédito Folio:</w:t>
+                  </w:r>
+                  <w:r>
+                    <w:rPr>
+                      <w:sz w:val="18"/>
+                      <w:szCs w:val="18"/>
+                    </w:rPr>
+                    <w:t xml:space="preserve"> </w:t>
+                  </w:r>
+                  <w:r>
+                    <w:rPr>
+                      <w:sz w:val="18"/>
+                      <w:szCs w:val="18"/>
+                    </w:rPr>
+                    <w:t>{</w:t>
+                  </w:r>
+                  <w:proofErr w:type="spellStart"/>
+                  <w:r>
+                    <w:rPr>
+                      <w:sz w:val="18"/>
+                      <w:szCs w:val="18"/>
+                    </w:rPr>
+                    <w:t>folioCredito</w:t>
+                  </w:r>
+                  <w:proofErr w:type="spellEnd"/>
+                  <w:r>
+                    <w:rPr>
+                      <w:sz w:val="18"/>
+                      <w:szCs w:val="18"/>
+                    </w:rPr>
+                    <w:t>}</w:t>
+                  </w:r>
+                </w:p>
+              </w:tc>
+            </w:tr>
+            <w:tr>
+              <w:trPr>
+                <w:trHeight w:val="164"/>
+              </w:trPr>
+              <w:tc>
+                <w:tcPr>
+                  <w:tcW w:w="1902" w:type="dxa"/>
+                </w:tcPr>
+                <w:p>
+                  <w:pPr>
+                    <w:rPr>
+                      <w:sz w:val="18"/>
+                      <w:szCs w:val="18"/>
+                    </w:rPr>
+                  </w:pPr>
+                  <w:r>
+                    <w:rPr>
+                      <w:sz w:val="18"/>
+                      <w:szCs w:val="18"/>
+                    </w:rPr>
+                    <w:t xml:space="preserve">Teléfono celular:       </w:t>
+                  </w:r>
+                </w:p>
+              </w:tc>
+              <w:tc>
+                <w:tcPr>
+                  <w:tcW w:w="4105" w:type="dxa"/>
+                </w:tcPr>
+                <w:p>
+                  <w:pPr>
+                    <w:rPr>
+                      <w:sz w:val="18"/>
+                      <w:szCs w:val="18"/>
+                    </w:rPr>
+                  </w:pPr>
+                  <w:r>
+                    <w:rPr>
+                      <w:sz w:val="18"/>
+                      <w:szCs w:val="18"/>
+                    </w:rPr>
+                    <w:t>{celular}</w:t>
+                  </w:r>
+                </w:p>
+              </w:tc>
+              <w:tc>
+                <w:tcPr>
+                  <w:tcW w:w="4105" w:type="dxa"/>
+                </w:tcPr>
+                <w:p>
+                  <w:pPr>
+                    <w:rPr>
+                      <w:sz w:val="18"/>
+                      <w:szCs w:val="18"/>
+                    </w:rPr>
+                  </w:pPr>
+                </w:p>
+              </w:tc>
+            </w:tr>
+            <w:tr>
+              <w:trPr>
+                <w:trHeight w:val="182"/>
+              </w:trPr>
+              <w:tc>
+                <w:tcPr>
+                  <w:tcW w:w="1902" w:type="dxa"/>
+                </w:tcPr>
+                <w:p>
+                  <w:pPr>
+                    <w:rPr>
+                      <w:sz w:val="18"/>
+                      <w:szCs w:val="18"/>
+                    </w:rPr>
+                  </w:pPr>
+                  <w:r>
+                    <w:rPr>
+                      <w:sz w:val="18"/>
+                      <w:szCs w:val="18"/>
+                    </w:rPr>
+                    <w:t xml:space="preserve">Teléfono Oficina:      </w:t>
+                  </w:r>
+                </w:p>
+              </w:tc>
+              <w:tc>
+                <w:tcPr>
+                  <w:tcW w:w="4105" w:type="dxa"/>
+                </w:tcPr>
+                <w:p>
+                  <w:pPr>
+                    <w:rPr>
+                      <w:sz w:val="18"/>
+                      <w:szCs w:val="18"/>
+                    </w:rPr>
+                  </w:pPr>
+                  <w:r>
+                    <w:rPr>
+                      <w:sz w:val="18"/>
+                      <w:szCs w:val="18"/>
+                    </w:rPr>
+                    <w:t>{</w:t>
+                  </w:r>
+                  <w:proofErr w:type="spellStart"/>
+                  <w:r>
+                    <w:rPr>
+                      <w:sz w:val="18"/>
+                      <w:szCs w:val="18"/>
+                    </w:rPr>
+                    <w:t>telefonoOficina</w:t>
+                  </w:r>
+                  <w:proofErr w:type="spellEnd"/>
+                  <w:r>
+                    <w:rPr>
+                      <w:sz w:val="18"/>
+                      <w:szCs w:val="18"/>
+                    </w:rPr>
+                    <w:t>}</w:t>
+                  </w:r>
+                </w:p>
+              </w:tc>
+              <w:tc>
+                <w:tcPr>
+                  <w:tcW w:w="4105" w:type="dxa"/>
+                </w:tcPr>
+                <w:p>
+                  <w:pPr>
+                    <w:rPr>
+                      <w:sz w:val="18"/>
+                      <w:szCs w:val="18"/>
+                    </w:rPr>
+                  </w:pPr>
+                </w:p>
+              </w:tc>
+            </w:tr>
+          </w:tbl>
+          <w:p>
+            <w:pPr>
+              <w:rPr>
+                <w:sz w:val="18"/>
+                <w:szCs w:val="18"/>
+              </w:rPr>
+            </w:pPr>
+          </w:p>
+        </w:tc>
+      </w:tr>
+    </w:tbl>
+    <w:p>
+      <w:pPr>
+        <w:ind w:right="-1652"/>
+      </w:pPr>
+      <w:bookmarkStart w:id="0" w:name="_GoBack"/>
+    </w:p>
+    <w:bookmarkEnd w:id="0"/>
+    <w:p>
+      <w:pPr>
+        <w:ind w:left="-1560" w:right="-1652"/>
+      </w:pPr>
       <w:r>
-        <w:t>-</w:t>
+        <w:t>---------------------------------------------------------------------------------------</w:t>
       </w:r>
       <w:r>
-        <w:t xml:space="preserve"> </w:t>
-      </w:r>
-      <w:r>
-        <w:t>{</w:t>
-      </w:r>
-      <w:r>
-        <w:t>cantidadPagos</w:t>
-      </w:r>
-      <w:r>
-        <w:t>}</w:t>
-      </w:r>
-      <w:r>
-        <w:tab/>
-      </w:r>
-      <w:r>
-        <w:tab/>
-      </w:r>
-      <w:r>
-        <w:tab/>
-      </w:r>
-      <w:r>
-        <w:tab/>
-      </w:r>
-      <w:r>
-        <w:t xml:space="preserve">    </w:t>
-      </w:r>
-      <w:r>
-        <w:t xml:space="preserve"> </w:t>
-      </w:r>
-      <w:r>
-        <w:t xml:space="preserve">FECHA : </w:t>
-      </w:r>
-      <w:r>
-        <w:rPr>
-          <w:b/>
-        </w:rPr>
-        <w:t>{fecha}</w:t>
-      </w:r>
-    </w:p>
-    <w:p>
-      <w:pPr>
-        <w:ind w:left="-284" w:right="-943"/>
-        <w:rPr>
-          <w:b/>
-        </w:rPr>
-      </w:pPr>
-      <w:r>
-        <w:t xml:space="preserve">RECIBIMOS DE: </w:t>
-      </w:r>
-      <w:r>
-        <w:t xml:space="preserve">    </w:t>
-      </w:r>
-      <w:r>
-        <w:rPr>
-          <w:b/>
-        </w:rPr>
-        <w:t>{</w:t>
-      </w:r>
-      <w:r>
-        <w:rPr>
-          <w:b/>
-        </w:rPr>
-        <w:t>nombreCompleto</w:t>
-      </w:r>
-      <w:r>
-        <w:rPr>
-          <w:b/>
-        </w:rPr>
-        <w:t>}</w:t>
-      </w:r>
-    </w:p>
-    <w:p>
-      <w:pPr>
-        <w:ind w:left="-284" w:right="-943"/>
-      </w:pPr>
-      <w:r>
-        <w:t xml:space="preserve">DIRECCION: </w:t>
-      </w:r>
-      <w:r>
-        <w:t xml:space="preserve">      </w:t>
-      </w:r>
-      <w:r>
-        <w:t xml:space="preserve">    </w:t>
-      </w:r>
-      <w:r>
-        <w:t xml:space="preserve"> </w:t>
-      </w:r>
-      <w:r>
-        <w:t>{calle}  NO.{no}. {colonia}</w:t>
-      </w:r>
-      <w:r>
-        <w:t xml:space="preserve"> {municipio} {estado}</w:t>
-      </w:r>
-    </w:p>
-    <w:p>
-      <w:pPr>
-        <w:ind w:left="-284" w:right="-1652"/>
-      </w:pPr>
-      <w:r>
-        <w:tab/>
-      </w:r>
-      <w:r>
-        <w:tab/>
-      </w:r>
-      <w:r>
-        <w:tab/>
-      </w:r>
-      <w:r>
-        <w:tab/>
-      </w:r>
-      <w:r>
-        <w:tab/>
-      </w:r>
-    </w:p>
-    <w:p>
-      <w:pPr>
-        <w:ind w:left="-284" w:right="-1085"/>
-        <w:rPr>
-          <w:b/>
-        </w:rPr>
-      </w:pPr>
-      <w:r>
-        <w:t xml:space="preserve">LA CANTIDAD DE: </w:t>
-      </w:r>
-      <w:r>
-        <w:t>$</w:t>
-      </w:r>
-      <w:r>
-        <w:rPr>
-          <w:b/>
-        </w:rPr>
-        <w:t>{cargo}</w:t>
-      </w:r>
-    </w:p>
-    <w:p>
-      <w:pPr>
-        <w:ind w:left="-284" w:right="-1085"/>
-        <w:rPr>
-          <w:b/>
-        </w:rPr>
-      </w:pPr>
-    </w:p>
-    <w:p>
-      <w:pPr>
-        <w:ind w:left="-284" w:right="-1085"/>
-        <w:rPr>
-          <w:sz w:val="20"/>
-          <w:szCs w:val="20"/>
-        </w:rPr>
-      </w:pPr>
-      <w:r>
-        <w:rPr>
-          <w:sz w:val="20"/>
-          <w:szCs w:val="20"/>
-        </w:rPr>
-        <w:t xml:space="preserve">Saldo anterior:  </w:t>
-      </w:r>
-      <w:r>
-        <w:rPr>
-          <w:sz w:val="20"/>
-          <w:szCs w:val="20"/>
-        </w:rPr>
-        <w:t>$</w:t>
-      </w:r>
-      <w:r>
-        <w:rPr>
-          <w:sz w:val="20"/>
-          <w:szCs w:val="20"/>
-        </w:rPr>
-        <w:t>{saldoAnterior}</w:t>
-      </w:r>
-    </w:p>
-    <w:p>
-      <w:pPr>
-        <w:ind w:left="-284" w:right="-1085"/>
-        <w:rPr>
-          <w:sz w:val="20"/>
-          <w:szCs w:val="20"/>
-        </w:rPr>
-      </w:pPr>
-      <w:r>
-        <w:rPr>
-          <w:sz w:val="20"/>
-          <w:szCs w:val="20"/>
-        </w:rPr>
-        <w:t xml:space="preserve">Saldo actual:  </w:t>
-      </w:r>
-      <w:r>
-        <w:rPr>
-          <w:sz w:val="20"/>
-          <w:szCs w:val="20"/>
-        </w:rPr>
-        <w:t>$</w:t>
-      </w:r>
-      <w:r>
-        <w:rPr>
-          <w:sz w:val="20"/>
-          <w:szCs w:val="20"/>
-        </w:rPr>
-        <w:t>{saldoActual</w:t>
-      </w:r>
-      <w:r>
-        <w:rPr>
-          <w:sz w:val="20"/>
-          <w:szCs w:val="20"/>
-        </w:rPr>
-        <w:t>izado</w:t>
-      </w:r>
-      <w:r>
-        <w:rPr>
-          <w:sz w:val="20"/>
-          <w:szCs w:val="20"/>
-        </w:rPr>
-        <w:t>}</w:t>
-      </w:r>
-    </w:p>
-    <w:p>
-      <w:pPr>
-        <w:ind w:left="-284" w:right="-1085"/>
-        <w:rPr>
-          <w:sz w:val="20"/>
-          <w:szCs w:val="20"/>
-        </w:rPr>
-      </w:pPr>
-      <w:r>
-        <w:rPr>
-          <w:sz w:val="20"/>
-          <w:szCs w:val="20"/>
-        </w:rPr>
-        <w:t>Saldo Liquidación: ${saldoActualizado}</w:t>
-      </w:r>
-      <w:bookmarkStart w:id="0" w:name="_GoBack"/>
-      <w:bookmarkEnd w:id="0"/>
-    </w:p>
-    <w:p>
-      <w:pPr>
-        <w:ind w:left="-284" w:right="-1085"/>
-        <w:rPr>
-          <w:sz w:val="20"/>
-          <w:szCs w:val="20"/>
-        </w:rPr>
-      </w:pPr>
-      <w:r>
-        <w:rPr>
-          <w:sz w:val="20"/>
-          <w:szCs w:val="20"/>
-        </w:rPr>
-        <w:t xml:space="preserve">Proximo pago: </w:t>
-      </w:r>
-    </w:p>
-    <w:p>
-      <w:pPr>
-        <w:ind w:left="-284" w:right="-1085"/>
-        <w:jc w:val="right"/>
-      </w:pPr>
-      <w:r>
-        <w:t>______________________________________________</w:t>
-      </w:r>
-    </w:p>
-    <w:p>
-      <w:pPr>
-        <w:ind w:left="-284" w:right="-1085"/>
-        <w:jc w:val="right"/>
-      </w:pPr>
-      <w:r>
-        <w:t>nombr</w:t>
-      </w:r>
-      <w:r>
-        <w:t>e y firma del agente de cobranza</w:t>
+        <w:t>---------------------------------------------------------------</w:t>
       </w:r>
     </w:p>
     <w:p>
@@ -312,151 +796,33 @@
         <w:ind w:left="-1560" w:right="-1652"/>
       </w:pPr>
       <w:r>
-        <w:t>_______________________________________________________________________________________________________________________________________</w:t>
+        <w:t>{/</w:t>
       </w:r>
-    </w:p>
-    <w:p>
-      <w:pPr>
-        <w:ind w:left="-1560" w:right="-1510"/>
-        <w:rPr>
-          <w:sz w:val="18"/>
-          <w:szCs w:val="18"/>
-        </w:rPr>
-      </w:pPr>
+      <w:proofErr w:type="spellStart"/>
       <w:r>
-        <w:rPr>
-          <w:sz w:val="18"/>
-          <w:szCs w:val="18"/>
-        </w:rPr>
-        <w:t>Teléfono Particular: {</w:t>
+        <w:t>planPagos</w:t>
       </w:r>
+      <w:proofErr w:type="spellEnd"/>
       <w:r>
-        <w:rPr>
-          <w:sz w:val="18"/>
-          <w:szCs w:val="18"/>
-        </w:rPr>
-        <w:t>telefono</w:t>
+        <w:t>}{/</w:t>
       </w:r>
+      <w:proofErr w:type="spellStart"/>
       <w:r>
-        <w:rPr>
-          <w:sz w:val="18"/>
-          <w:szCs w:val="18"/>
-        </w:rPr>
-        <w:t>}       Credito Folio: {</w:t>
+        <w:t>items</w:t>
       </w:r>
+      <w:proofErr w:type="spellEnd"/>
       <w:r>
-        <w:rPr>
-          <w:sz w:val="18"/>
-          <w:szCs w:val="18"/>
-        </w:rPr>
-        <w:t>folioCredito</w:t>
-      </w:r>
-      <w:r>
-        <w:rPr>
-          <w:sz w:val="18"/>
-          <w:szCs w:val="18"/>
-        </w:rPr>
         <w:t>}</w:t>
       </w:r>
     </w:p>
     <w:p>
       <w:pPr>
-        <w:ind w:left="-1560" w:right="-1510"/>
-        <w:rPr>
-          <w:sz w:val="18"/>
-          <w:szCs w:val="18"/>
-        </w:rPr>
-      </w:pPr>
-      <w:r>
-        <w:rPr>
-          <w:sz w:val="18"/>
-          <w:szCs w:val="18"/>
-        </w:rPr>
-        <w:t>Teléfono celular:       {</w:t>
-      </w:r>
-      <w:r>
-        <w:rPr>
-          <w:sz w:val="18"/>
-          <w:szCs w:val="18"/>
-        </w:rPr>
-        <w:t>celular</w:t>
-      </w:r>
-      <w:r>
-        <w:rPr>
-          <w:sz w:val="18"/>
-          <w:szCs w:val="18"/>
-        </w:rPr>
-        <w:t>}</w:t>
-      </w:r>
-    </w:p>
-    <w:p>
-      <w:pPr>
-        <w:ind w:left="-1560" w:right="-1510"/>
-        <w:rPr>
-          <w:sz w:val="18"/>
-          <w:szCs w:val="18"/>
-        </w:rPr>
-      </w:pPr>
-      <w:r>
-        <w:rPr>
-          <w:sz w:val="18"/>
-          <w:szCs w:val="18"/>
-        </w:rPr>
-        <w:t>Teléfono Oficina:      {</w:t>
-      </w:r>
-      <w:r>
-        <w:rPr>
-          <w:sz w:val="18"/>
-          <w:szCs w:val="18"/>
-        </w:rPr>
-        <w:t>telefonoOficina</w:t>
-      </w:r>
-      <w:r>
-        <w:rPr>
-          <w:sz w:val="18"/>
-          <w:szCs w:val="18"/>
-        </w:rPr>
-        <w:t>}</w:t>
-      </w:r>
-    </w:p>
-    <w:p>
-      <w:pPr>
-        <w:ind w:left="-1560" w:right="-1652"/>
-      </w:pPr>
-      <w:r>
-        <w:t>-------------------------------------------------------------------------------------------------------------------------------------------------------</w:t>
-      </w:r>
-    </w:p>
-    <w:p>
-      <w:pPr>
-        <w:ind w:left="-284"/>
+        <w:ind w:left="-1701" w:right="-1652"/>
       </w:pPr>
     </w:p>
-    <w:p>
-      <w:pPr>
-        <w:ind w:left="-284"/>
-      </w:pPr>
-    </w:p>
-    <w:p>
-      <w:pPr>
-        <w:ind w:left="-284"/>
-      </w:pPr>
-      <w:r>
-        <w:t>{/planPagos}{/items}</w:t>
-      </w:r>
-    </w:p>
-    <w:p>
-      <w:pPr>
-        <w:rPr>
-          <w:sz w:val="18"/>
-          <w:szCs w:val="18"/>
-        </w:rPr>
-      </w:pPr>
-    </w:p>
-    <w:p/>
     <w:sectPr>
       <w:pgSz w:w="12240" w:h="15840"/>
-      <w:pgMar w:top="820" w:right="1701" w:bottom="1417" w:left="1701" w:header="708" w:footer="708" w:gutter="0"/>
+      <w:pgMar w:top="426" w:right="1701" w:bottom="426" w:left="1701" w:header="708" w:footer="708" w:gutter="0"/>
       <w:cols w:space="708"/>
       <w:docGrid w:linePitch="360"/>
     </w:sectPr>
@@ -662,7 +1028,6 @@
   <w:style w:type="character" w:default="1" w:styleId="Fuentedeprrafopredeter">
     <w:name w:val="Default Paragraph Font"/>
     <w:uiPriority w:val="1"/>
-    <w:semiHidden/>
     <w:unhideWhenUsed/>
   </w:style>
   <w:style w:type="table" w:default="1" w:styleId="Tablanormal">
@@ -727,6 +1092,29 @@
     <w:link w:val="Piedepgina"/>
     <w:uiPriority w:val="99"/>
     <w:rsid w:val="006A50FF"/>
+  </w:style>
+  <w:style w:type="table" w:styleId="Tablaconcuadrcula">
+    <w:name w:val="Table Grid"/>
+    <w:basedOn w:val="Tablanormal"/>
+    <w:uiPriority w:val="59"/>
+    <w:rsid w:val="006608E2"/>
+    <w:tblPr>
+      <w:tblInd w:w="0" w:type="dxa"/>
+      <w:tblBorders>
+        <w:top w:val="single" w:sz="4" w:space="0" w:color="auto"/>
+        <w:left w:val="single" w:sz="4" w:space="0" w:color="auto"/>
+        <w:bottom w:val="single" w:sz="4" w:space="0" w:color="auto"/>
+        <w:right w:val="single" w:sz="4" w:space="0" w:color="auto"/>
+        <w:insideH w:val="single" w:sz="4" w:space="0" w:color="auto"/>
+        <w:insideV w:val="single" w:sz="4" w:space="0" w:color="auto"/>
+      </w:tblBorders>
+      <w:tblCellMar>
+        <w:top w:w="0" w:type="dxa"/>
+        <w:left w:w="108" w:type="dxa"/>
+        <w:bottom w:w="0" w:type="dxa"/>
+        <w:right w:w="108" w:type="dxa"/>
+      </w:tblCellMar>
+    </w:tblPr>
   </w:style>
 </w:styles>
 </file>
@@ -891,7 +1279,6 @@
   <w:style w:type="character" w:default="1" w:styleId="Fuentedeprrafopredeter">
     <w:name w:val="Default Paragraph Font"/>
     <w:uiPriority w:val="1"/>
-    <w:semiHidden/>
     <w:unhideWhenUsed/>
   </w:style>
   <w:style w:type="table" w:default="1" w:styleId="Tablanormal">
@@ -956,6 +1343,29 @@
     <w:link w:val="Piedepgina"/>
     <w:uiPriority w:val="99"/>
     <w:rsid w:val="006A50FF"/>
+  </w:style>
+  <w:style w:type="table" w:styleId="Tablaconcuadrcula">
+    <w:name w:val="Table Grid"/>
+    <w:basedOn w:val="Tablanormal"/>
+    <w:uiPriority w:val="59"/>
+    <w:rsid w:val="006608E2"/>
+    <w:tblPr>
+      <w:tblInd w:w="0" w:type="dxa"/>
+      <w:tblBorders>
+        <w:top w:val="single" w:sz="4" w:space="0" w:color="auto"/>
+        <w:left w:val="single" w:sz="4" w:space="0" w:color="auto"/>
+        <w:bottom w:val="single" w:sz="4" w:space="0" w:color="auto"/>
+        <w:right w:val="single" w:sz="4" w:space="0" w:color="auto"/>
+        <w:insideH w:val="single" w:sz="4" w:space="0" w:color="auto"/>
+        <w:insideV w:val="single" w:sz="4" w:space="0" w:color="auto"/>
+      </w:tblBorders>
+      <w:tblCellMar>
+        <w:top w:w="0" w:type="dxa"/>
+        <w:left w:w="108" w:type="dxa"/>
+        <w:bottom w:w="0" w:type="dxa"/>
+        <w:right w:w="108" w:type="dxa"/>
+      </w:tblCellMar>
+    </w:tblPr>
   </w:style>
 </w:styles>
 </file>

</xml_diff>

<commit_message>
Documentos en Forma de Clientes
</commit_message>
<xml_diff>
--- a/public/plantillas/RECIBOS.docx
+++ b/public/plantillas/RECIBOS.docx
@@ -64,8 +64,16 @@
                 <w:p>
                   <w:pPr>
                     <w:ind w:right="-801"/>
-                  </w:pPr>
-                  <w:r>
+                    <w:rPr>
+                      <w:sz w:val="22"/>
+                      <w:szCs w:val="22"/>
+                    </w:rPr>
+                  </w:pPr>
+                  <w:r>
+                    <w:rPr>
+                      <w:sz w:val="22"/>
+                      <w:szCs w:val="22"/>
+                    </w:rPr>
                     <w:t>RECIBO NO.</w:t>
                   </w:r>
                 </w:p>
@@ -77,24 +85,48 @@
                 <w:p>
                   <w:pPr>
                     <w:ind w:right="-801"/>
-                  </w:pPr>
-                  <w:r>
+                    <w:rPr>
+                      <w:sz w:val="22"/>
+                      <w:szCs w:val="22"/>
+                    </w:rPr>
+                  </w:pPr>
+                  <w:r>
+                    <w:rPr>
+                      <w:sz w:val="22"/>
+                      <w:szCs w:val="22"/>
+                    </w:rPr>
                     <w:t>{</w:t>
                   </w:r>
                   <w:proofErr w:type="spellStart"/>
                   <w:r>
+                    <w:rPr>
+                      <w:sz w:val="22"/>
+                      <w:szCs w:val="22"/>
+                    </w:rPr>
                     <w:t>numeroPago</w:t>
                   </w:r>
                   <w:proofErr w:type="spellEnd"/>
                   <w:r>
+                    <w:rPr>
+                      <w:sz w:val="22"/>
+                      <w:szCs w:val="22"/>
+                    </w:rPr>
                     <w:t>}/{</w:t>
                   </w:r>
                   <w:proofErr w:type="spellStart"/>
                   <w:r>
+                    <w:rPr>
+                      <w:sz w:val="22"/>
+                      <w:szCs w:val="22"/>
+                    </w:rPr>
                     <w:t>cantidadPagos</w:t>
                   </w:r>
                   <w:proofErr w:type="spellEnd"/>
                   <w:r>
+                    <w:rPr>
+                      <w:sz w:val="22"/>
+                      <w:szCs w:val="22"/>
+                    </w:rPr>
                     <w:t>}</w:t>
                   </w:r>
                 </w:p>
@@ -106,8 +138,16 @@
                 <w:p>
                   <w:pPr>
                     <w:ind w:right="-801"/>
-                  </w:pPr>
-                  <w:r>
+                    <w:rPr>
+                      <w:sz w:val="22"/>
+                      <w:szCs w:val="22"/>
+                    </w:rPr>
+                  </w:pPr>
+                  <w:r>
+                    <w:rPr>
+                      <w:sz w:val="22"/>
+                      <w:szCs w:val="22"/>
+                    </w:rPr>
                     <w:t>FECHA :</w:t>
                   </w:r>
                 </w:p>
@@ -119,10 +159,16 @@
                 <w:p>
                   <w:pPr>
                     <w:ind w:right="-801"/>
+                    <w:rPr>
+                      <w:sz w:val="22"/>
+                      <w:szCs w:val="22"/>
+                    </w:rPr>
                   </w:pPr>
                   <w:r>
                     <w:rPr>
                       <w:b/>
+                      <w:sz w:val="22"/>
+                      <w:szCs w:val="22"/>
                     </w:rPr>
                     <w:t>{</w:t>
                   </w:r>
@@ -130,19 +176,17 @@
                   <w:r>
                     <w:rPr>
                       <w:b/>
-                    </w:rPr>
-                    <w:t>fecha</w:t>
-                  </w:r>
+                      <w:sz w:val="22"/>
+                      <w:szCs w:val="22"/>
+                    </w:rPr>
+                    <w:t>fechaLimite</w:t>
+                  </w:r>
+                  <w:proofErr w:type="spellEnd"/>
                   <w:r>
                     <w:rPr>
                       <w:b/>
-                    </w:rPr>
-                    <w:t>Limite</w:t>
-                  </w:r>
-                  <w:proofErr w:type="spellEnd"/>
-                  <w:r>
-                    <w:rPr>
-                      <w:b/>
+                      <w:sz w:val="22"/>
+                      <w:szCs w:val="22"/>
                     </w:rPr>
                     <w:t>}</w:t>
                   </w:r>
@@ -157,8 +201,16 @@
                 <w:p>
                   <w:pPr>
                     <w:ind w:right="-801"/>
-                  </w:pPr>
-                  <w:r>
+                    <w:rPr>
+                      <w:sz w:val="22"/>
+                      <w:szCs w:val="22"/>
+                    </w:rPr>
+                  </w:pPr>
+                  <w:r>
+                    <w:rPr>
+                      <w:sz w:val="22"/>
+                      <w:szCs w:val="22"/>
+                    </w:rPr>
                     <w:t>RECIBIMOS DE:</w:t>
                   </w:r>
                 </w:p>
@@ -173,11 +225,15 @@
                     <w:ind w:right="-801"/>
                     <w:rPr>
                       <w:b/>
+                      <w:sz w:val="22"/>
+                      <w:szCs w:val="22"/>
                     </w:rPr>
                   </w:pPr>
                   <w:r>
                     <w:rPr>
                       <w:b/>
+                      <w:sz w:val="22"/>
+                      <w:szCs w:val="22"/>
                     </w:rPr>
                     <w:t>{</w:t>
                   </w:r>
@@ -185,6 +241,8 @@
                   <w:r>
                     <w:rPr>
                       <w:b/>
+                      <w:sz w:val="22"/>
+                      <w:szCs w:val="22"/>
                     </w:rPr>
                     <w:t>nombreCompleto</w:t>
                   </w:r>
@@ -192,6 +250,8 @@
                   <w:r>
                     <w:rPr>
                       <w:b/>
+                      <w:sz w:val="22"/>
+                      <w:szCs w:val="22"/>
                     </w:rPr>
                     <w:t>}</w:t>
                   </w:r>
@@ -206,8 +266,16 @@
                 <w:p>
                   <w:pPr>
                     <w:ind w:right="-801"/>
-                  </w:pPr>
-                  <w:r>
+                    <w:rPr>
+                      <w:sz w:val="22"/>
+                      <w:szCs w:val="22"/>
+                    </w:rPr>
+                  </w:pPr>
+                  <w:r>
+                    <w:rPr>
+                      <w:sz w:val="22"/>
+                      <w:szCs w:val="22"/>
+                    </w:rPr>
                     <w:t>DIRECCION:</w:t>
                   </w:r>
                 </w:p>
@@ -220,12 +288,56 @@
                 <w:p>
                   <w:pPr>
                     <w:ind w:left="-284" w:right="-943" w:firstLine="283"/>
-                  </w:pPr>
-                  <w:r>
-                    <w:t>{calle}  NO.{no}. {colonia}</w:t>
-                  </w:r>
-                  <w:r>
-                    <w:t xml:space="preserve"> {municipio} {estado}</w:t>
+                    <w:rPr>
+                      <w:sz w:val="22"/>
+                      <w:szCs w:val="22"/>
+                    </w:rPr>
+                  </w:pPr>
+                  <w:r>
+                    <w:rPr>
+                      <w:sz w:val="22"/>
+                      <w:szCs w:val="22"/>
+                    </w:rPr>
+                    <w:t>{calle}  NO.{no}. {colo</w:t>
+                  </w:r>
+                  <w:bookmarkStart w:id="0" w:name="_GoBack"/>
+                  <w:bookmarkEnd w:id="0"/>
+                  <w:r>
+                    <w:rPr>
+                      <w:sz w:val="22"/>
+                      <w:szCs w:val="22"/>
+                    </w:rPr>
+                    <w:t xml:space="preserve">nia} </w:t>
+                  </w:r>
+                </w:p>
+                <w:p>
+                  <w:pPr>
+                    <w:ind w:left="-284" w:right="-943" w:firstLine="283"/>
+                    <w:rPr>
+                      <w:sz w:val="22"/>
+                      <w:szCs w:val="22"/>
+                    </w:rPr>
+                  </w:pPr>
+                  <w:r>
+                    <w:rPr>
+                      <w:sz w:val="22"/>
+                      <w:szCs w:val="22"/>
+                    </w:rPr>
+                    <w:t>{municipio}</w:t>
+                  </w:r>
+                  <w:r>
+                    <w:rPr>
+                      <w:sz w:val="22"/>
+                      <w:szCs w:val="22"/>
+                    </w:rPr>
+                    <w:t>,</w:t>
+                  </w:r>
+                  <w:r>
+                    <w:rPr>
+                      <w:sz w:val="22"/>
+                      <w:szCs w:val="22"/>
+                    </w:rPr>
+                    <w:t xml:space="preserve"> {estado}</w:t>
                   </w:r>
                 </w:p>
               </w:tc>
@@ -258,8 +370,6 @@
               </w:rPr>
               <w:t>{cargo}</w:t>
             </w:r>
-            <w:bookmarkStart w:id="0" w:name="_GoBack"/>
-            <w:bookmarkEnd w:id="0"/>
           </w:p>
           <w:p>
             <w:pPr>

</xml_diff>